<commit_message>
Elemento Pop-up em desenvolvimento
</commit_message>
<xml_diff>
--- a/receitas/0. documentos/HTML e CSS - conceitos básicos.docx
+++ b/receitas/0. documentos/HTML e CSS - conceitos básicos.docx
@@ -5585,12 +5585,7 @@
         <w:pStyle w:val="NormalWeb"/>
       </w:pPr>
       <w:r>
-        <w:t>E depois disso podemos juntar os lados com os aspe</w:t>
-      </w:r>
-      <w:bookmarkStart w:id="21" w:name="_GoBack"/>
-      <w:bookmarkEnd w:id="21"/>
-      <w:r>
-        <w:t>ctos de uma borda e criar uma regra mais específica ainda.</w:t>
+        <w:t>E depois disso podemos juntar os lados com os aspectos de uma borda e criar uma regra mais específica ainda.</w:t>
       </w:r>
     </w:p>
     <w:p>
@@ -5771,13 +5766,111 @@
       <w:pPr>
         <w:pStyle w:val="Ttulo3"/>
       </w:pPr>
-      <w:bookmarkStart w:id="22" w:name="_Toc61702080"/>
+      <w:bookmarkStart w:id="21" w:name="_Toc61702080"/>
       <w:r>
         <w:rPr>
           <w:color w:val="434343"/>
         </w:rPr>
         <w:t>Exercício</w:t>
       </w:r>
+      <w:bookmarkEnd w:id="21"/>
+    </w:p>
+    <w:p>
+      <w:pPr>
+        <w:pStyle w:val="NormalWeb"/>
+      </w:pPr>
+      <w:r>
+        <w:t>Neste exercício vamos deixar o nosso site um pouco mais bonito usando as propriedades que acabamos de ver.</w:t>
+      </w:r>
+    </w:p>
+    <w:p>
+      <w:pPr>
+        <w:pStyle w:val="NormalWeb"/>
+      </w:pPr>
+      <w:r>
+        <w:t xml:space="preserve">Vamos aumentar o </w:t>
+      </w:r>
+      <w:proofErr w:type="spellStart"/>
+      <w:r>
+        <w:t>padding</w:t>
+      </w:r>
+      <w:proofErr w:type="spellEnd"/>
+      <w:r>
+        <w:t xml:space="preserve"> para 15 pixels e colocar uma margem de também de 15 pixels só na parte de baixo do post.</w:t>
+      </w:r>
+    </w:p>
+    <w:p>
+      <w:pPr>
+        <w:pStyle w:val="NormalWeb"/>
+      </w:pPr>
+      <w:r>
+        <w:t>Quando olhamos para os textos percebemos que os espaçamentos estão diferentes do restante do post, então vamos padronizar isso.</w:t>
+      </w:r>
+    </w:p>
+    <w:p>
+      <w:pPr>
+        <w:pStyle w:val="NormalWeb"/>
+      </w:pPr>
+      <w:r>
+        <w:t>No título do post vamos retirar todas as margens para depois colocar apenas uma margem inferior de 15 pixels. E no corpo do post precisamos adicionar uma classe e remover todas as margens para depois adicionar uma margem superior de 15 pixels.</w:t>
+      </w:r>
+    </w:p>
+    <w:p>
+      <w:pPr>
+        <w:pStyle w:val="NormalWeb"/>
+      </w:pPr>
+      <w:r>
+        <w:t xml:space="preserve">Podemos manter o background branco, mas vamos diminuir a largura das bordas para 2 pixels e mudar a cor para </w:t>
+      </w:r>
+      <w:proofErr w:type="gramStart"/>
+      <w:r>
+        <w:t>a mesma</w:t>
+      </w:r>
+      <w:proofErr w:type="gramEnd"/>
+      <w:r>
+        <w:t xml:space="preserve"> do texto - #505050 - e por último adicionaremos um </w:t>
+      </w:r>
+      <w:proofErr w:type="spellStart"/>
+      <w:r>
+        <w:t>border-radius</w:t>
+      </w:r>
+      <w:proofErr w:type="spellEnd"/>
+      <w:r>
+        <w:t xml:space="preserve">, 5 pixels são suficientes. Podemos adicionar esse mesmo de valor de </w:t>
+      </w:r>
+      <w:proofErr w:type="spellStart"/>
+      <w:r>
+        <w:t>border-radius</w:t>
+      </w:r>
+      <w:proofErr w:type="spellEnd"/>
+      <w:r>
+        <w:t xml:space="preserve"> na imagem, para isso vamos acrescentar uma </w:t>
+      </w:r>
+      <w:proofErr w:type="spellStart"/>
+      <w:r>
+        <w:t>class</w:t>
+      </w:r>
+      <w:proofErr w:type="spellEnd"/>
+      <w:r>
+        <w:t xml:space="preserve"> a imagem antes.</w:t>
+      </w:r>
+    </w:p>
+    <w:p>
+      <w:pPr>
+        <w:pStyle w:val="NormalWeb"/>
+      </w:pPr>
+      <w:r>
+        <w:t> </w:t>
+      </w:r>
+    </w:p>
+    <w:p>
+      <w:pPr>
+        <w:pStyle w:val="Ttulo2"/>
+      </w:pPr>
+      <w:bookmarkStart w:id="22" w:name="_Toc61702081"/>
+      <w:r>
+        <w:t>Estilizando textos</w:t>
+      </w:r>
       <w:bookmarkEnd w:id="22"/>
     </w:p>
     <w:p>
@@ -5785,79 +5878,7 @@
         <w:pStyle w:val="NormalWeb"/>
       </w:pPr>
       <w:r>
-        <w:t>Neste exercício vamos deixar o nosso site um pouco mais bonito usando as propriedades que acabamos de ver.</w:t>
-      </w:r>
-    </w:p>
-    <w:p>
-      <w:pPr>
-        <w:pStyle w:val="NormalWeb"/>
-      </w:pPr>
-      <w:r>
-        <w:t xml:space="preserve">Vamos aumentar o </w:t>
-      </w:r>
-      <w:proofErr w:type="spellStart"/>
-      <w:r>
-        <w:t>padding</w:t>
-      </w:r>
-      <w:proofErr w:type="spellEnd"/>
-      <w:r>
-        <w:t xml:space="preserve"> para 15 pixels e colocar uma margem de também de 15 pixels só na parte de baixo do post.</w:t>
-      </w:r>
-    </w:p>
-    <w:p>
-      <w:pPr>
-        <w:pStyle w:val="NormalWeb"/>
-      </w:pPr>
-      <w:r>
-        <w:t>Quando olhamos para os textos percebemos que os espaçamentos estão diferentes do restante do post, então vamos padronizar isso.</w:t>
-      </w:r>
-    </w:p>
-    <w:p>
-      <w:pPr>
-        <w:pStyle w:val="NormalWeb"/>
-      </w:pPr>
-      <w:r>
-        <w:t>No título do post vamos retirar todas as margens para depois colocar apenas uma margem inferior de 15 pixels. E no corpo do post precisamos adicionar uma classe e remover todas as margens para depois adicionar uma margem superior de 15 pixels.</w:t>
-      </w:r>
-    </w:p>
-    <w:p>
-      <w:pPr>
-        <w:pStyle w:val="NormalWeb"/>
-      </w:pPr>
-      <w:r>
-        <w:t xml:space="preserve">Podemos manter o background branco, mas vamos diminuir a largura das bordas para 2 pixels e mudar a cor para </w:t>
-      </w:r>
-      <w:proofErr w:type="gramStart"/>
-      <w:r>
-        <w:t>a mesma</w:t>
-      </w:r>
-      <w:proofErr w:type="gramEnd"/>
-      <w:r>
-        <w:t xml:space="preserve"> do texto - #505050 - e por último adicionaremos um </w:t>
-      </w:r>
-      <w:proofErr w:type="spellStart"/>
-      <w:r>
-        <w:t>border-radius</w:t>
-      </w:r>
-      <w:proofErr w:type="spellEnd"/>
-      <w:r>
-        <w:t xml:space="preserve">, 5 pixels são suficientes. Podemos adicionar esse mesmo de valor de </w:t>
-      </w:r>
-      <w:proofErr w:type="spellStart"/>
-      <w:r>
-        <w:t>border-radius</w:t>
-      </w:r>
-      <w:proofErr w:type="spellEnd"/>
-      <w:r>
-        <w:t xml:space="preserve"> na imagem, para isso vamos acrescentar uma </w:t>
-      </w:r>
-      <w:proofErr w:type="spellStart"/>
-      <w:r>
-        <w:t>class</w:t>
-      </w:r>
-      <w:proofErr w:type="spellEnd"/>
-      <w:r>
-        <w:t xml:space="preserve"> a imagem antes.</w:t>
+        <w:t>Já sabemos que podemos mudar cor e tamanho de algumas fontes, e agora vamos nos aprofundar nisso.</w:t>
       </w:r>
     </w:p>
     <w:p>
@@ -5870,20 +5891,57 @@
     </w:p>
     <w:p>
       <w:pPr>
-        <w:pStyle w:val="Ttulo2"/>
-      </w:pPr>
-      <w:bookmarkStart w:id="23" w:name="_Toc61702081"/>
-      <w:r>
-        <w:t>Estilizando textos</w:t>
+        <w:pStyle w:val="Ttulo3"/>
+      </w:pPr>
+      <w:bookmarkStart w:id="23" w:name="_Toc61702082"/>
+      <w:proofErr w:type="spellStart"/>
+      <w:r>
+        <w:rPr>
+          <w:color w:val="434343"/>
+        </w:rPr>
+        <w:t>font-family</w:t>
       </w:r>
       <w:bookmarkEnd w:id="23"/>
-    </w:p>
-    <w:p>
-      <w:pPr>
-        <w:pStyle w:val="NormalWeb"/>
-      </w:pPr>
-      <w:r>
-        <w:t>Já sabemos que podemos mudar cor e tamanho de algumas fontes, e agora vamos nos aprofundar nisso.</w:t>
+      <w:proofErr w:type="spellEnd"/>
+    </w:p>
+    <w:p>
+      <w:pPr>
+        <w:pStyle w:val="NormalWeb"/>
+      </w:pPr>
+      <w:r>
+        <w:t xml:space="preserve">Com o </w:t>
+      </w:r>
+      <w:proofErr w:type="spellStart"/>
+      <w:r>
+        <w:t>font-family</w:t>
+      </w:r>
+      <w:proofErr w:type="spellEnd"/>
+      <w:r>
+        <w:t xml:space="preserve"> podemos alterar a fonte dos nossos textos, como uma fonte da internet ou uma que esteja instalada no nosso computador, mas vamos nos ater às fontes seguras, chamadas de web safe </w:t>
+      </w:r>
+      <w:proofErr w:type="spellStart"/>
+      <w:r>
+        <w:t>fonts</w:t>
+      </w:r>
+      <w:proofErr w:type="spellEnd"/>
+      <w:r>
+        <w:t>.</w:t>
+      </w:r>
+    </w:p>
+    <w:p>
+      <w:pPr>
+        <w:pStyle w:val="NormalWeb"/>
+      </w:pPr>
+      <w:r>
+        <w:t xml:space="preserve">Essas fontes são chamadas assim pois são encontradas em </w:t>
+      </w:r>
+      <w:proofErr w:type="spellStart"/>
+      <w:r>
+        <w:t>quases</w:t>
+      </w:r>
+      <w:proofErr w:type="spellEnd"/>
+      <w:r>
+        <w:t xml:space="preserve"> todos os sistemas e podem ser usadas sem preocupação.</w:t>
       </w:r>
     </w:p>
     <w:p>
@@ -5898,78 +5956,15 @@
       <w:pPr>
         <w:pStyle w:val="Ttulo3"/>
       </w:pPr>
-      <w:bookmarkStart w:id="24" w:name="_Toc61702082"/>
+      <w:bookmarkStart w:id="24" w:name="_Toc61702083"/>
       <w:proofErr w:type="spellStart"/>
       <w:r>
         <w:rPr>
           <w:color w:val="434343"/>
         </w:rPr>
-        <w:t>font-family</w:t>
+        <w:t>font-size</w:t>
       </w:r>
       <w:bookmarkEnd w:id="24"/>
-      <w:proofErr w:type="spellEnd"/>
-    </w:p>
-    <w:p>
-      <w:pPr>
-        <w:pStyle w:val="NormalWeb"/>
-      </w:pPr>
-      <w:r>
-        <w:t xml:space="preserve">Com o </w:t>
-      </w:r>
-      <w:proofErr w:type="spellStart"/>
-      <w:r>
-        <w:t>font-family</w:t>
-      </w:r>
-      <w:proofErr w:type="spellEnd"/>
-      <w:r>
-        <w:t xml:space="preserve"> podemos alterar a fonte dos nossos textos, como uma fonte da internet ou uma que esteja instalada no nosso computador, mas vamos nos ater às fontes seguras, chamadas de web safe </w:t>
-      </w:r>
-      <w:proofErr w:type="spellStart"/>
-      <w:r>
-        <w:t>fonts</w:t>
-      </w:r>
-      <w:proofErr w:type="spellEnd"/>
-      <w:r>
-        <w:t>.</w:t>
-      </w:r>
-    </w:p>
-    <w:p>
-      <w:pPr>
-        <w:pStyle w:val="NormalWeb"/>
-      </w:pPr>
-      <w:r>
-        <w:t xml:space="preserve">Essas fontes são chamadas assim pois são encontradas em </w:t>
-      </w:r>
-      <w:proofErr w:type="spellStart"/>
-      <w:r>
-        <w:t>quases</w:t>
-      </w:r>
-      <w:proofErr w:type="spellEnd"/>
-      <w:r>
-        <w:t xml:space="preserve"> todos os sistemas e podem ser usadas sem preocupação.</w:t>
-      </w:r>
-    </w:p>
-    <w:p>
-      <w:pPr>
-        <w:pStyle w:val="NormalWeb"/>
-      </w:pPr>
-      <w:r>
-        <w:t> </w:t>
-      </w:r>
-    </w:p>
-    <w:p>
-      <w:pPr>
-        <w:pStyle w:val="Ttulo3"/>
-      </w:pPr>
-      <w:bookmarkStart w:id="25" w:name="_Toc61702083"/>
-      <w:proofErr w:type="spellStart"/>
-      <w:r>
-        <w:rPr>
-          <w:color w:val="434343"/>
-        </w:rPr>
-        <w:t>font-size</w:t>
-      </w:r>
-      <w:bookmarkEnd w:id="25"/>
       <w:proofErr w:type="spellEnd"/>
     </w:p>
     <w:p>
@@ -6009,7 +6004,7 @@
       <w:pPr>
         <w:pStyle w:val="Ttulo3"/>
       </w:pPr>
-      <w:bookmarkStart w:id="26" w:name="_Toc61702084"/>
+      <w:bookmarkStart w:id="25" w:name="_Toc61702084"/>
       <w:proofErr w:type="spellStart"/>
       <w:r>
         <w:rPr>
@@ -6017,54 +6012,303 @@
         </w:rPr>
         <w:t>font-style</w:t>
       </w:r>
+      <w:bookmarkEnd w:id="25"/>
+      <w:proofErr w:type="spellEnd"/>
+    </w:p>
+    <w:p>
+      <w:pPr>
+        <w:pStyle w:val="NormalWeb"/>
+      </w:pPr>
+      <w:r>
+        <w:t xml:space="preserve">Usamos o </w:t>
+      </w:r>
+      <w:proofErr w:type="spellStart"/>
+      <w:r>
+        <w:t>font-style</w:t>
+      </w:r>
+      <w:proofErr w:type="spellEnd"/>
+      <w:r>
+        <w:t xml:space="preserve"> para </w:t>
+      </w:r>
+      <w:proofErr w:type="spellStart"/>
+      <w:r>
+        <w:t>tornar</w:t>
+      </w:r>
+      <w:proofErr w:type="spellEnd"/>
+      <w:r>
+        <w:t xml:space="preserve"> um texto itálico, na maioria das vezes você usará apenas o valor </w:t>
+      </w:r>
+      <w:proofErr w:type="spellStart"/>
+      <w:r>
+        <w:rPr>
+          <w:rStyle w:val="nfase"/>
+        </w:rPr>
+        <w:t>italic</w:t>
+      </w:r>
+      <w:proofErr w:type="spellEnd"/>
+      <w:r>
+        <w:t xml:space="preserve"> para ele, mas se precisar tirar o itálico de um texto você pode usar o valor </w:t>
+      </w:r>
+      <w:r>
+        <w:rPr>
+          <w:rStyle w:val="nfase"/>
+        </w:rPr>
+        <w:t>normal</w:t>
+      </w:r>
+      <w:r>
+        <w:t>.</w:t>
+      </w:r>
+    </w:p>
+    <w:p>
+      <w:r>
+        <w:rPr>
+          <w:noProof/>
+        </w:rPr>
+        <w:lastRenderedPageBreak/>
+        <w:drawing>
+          <wp:inline distT="0" distB="0" distL="0" distR="0" wp14:anchorId="710207B2" wp14:editId="5A186F05">
+            <wp:extent cx="5849620" cy="5849620"/>
+            <wp:effectExtent l="0" t="0" r="0" b="0"/>
+            <wp:docPr id="4" name="Imagem 4"/>
+            <wp:cNvGraphicFramePr>
+              <a:graphicFrameLocks xmlns:a="http://schemas.openxmlformats.org/drawingml/2006/main" noChangeAspect="1"/>
+            </wp:cNvGraphicFramePr>
+            <a:graphic xmlns:a="http://schemas.openxmlformats.org/drawingml/2006/main">
+              <a:graphicData uri="http://schemas.openxmlformats.org/drawingml/2006/picture">
+                <pic:pic xmlns:pic="http://schemas.openxmlformats.org/drawingml/2006/picture">
+                  <pic:nvPicPr>
+                    <pic:cNvPr id="1" name=""/>
+                    <pic:cNvPicPr/>
+                  </pic:nvPicPr>
+                  <pic:blipFill>
+                    <a:blip r:embed="rId11"/>
+                    <a:stretch>
+                      <a:fillRect/>
+                    </a:stretch>
+                  </pic:blipFill>
+                  <pic:spPr>
+                    <a:xfrm>
+                      <a:off x="0" y="0"/>
+                      <a:ext cx="5849620" cy="5849620"/>
+                    </a:xfrm>
+                    <a:prstGeom prst="rect">
+                      <a:avLst/>
+                    </a:prstGeom>
+                  </pic:spPr>
+                </pic:pic>
+              </a:graphicData>
+            </a:graphic>
+          </wp:inline>
+        </w:drawing>
+      </w:r>
+      <w:r>
+        <w:rPr>
+          <w:noProof/>
+        </w:rPr>
+        <w:lastRenderedPageBreak/>
+        <w:drawing>
+          <wp:inline distT="0" distB="0" distL="0" distR="0" wp14:anchorId="34EA3113" wp14:editId="647C5936">
+            <wp:extent cx="5849620" cy="5588000"/>
+            <wp:effectExtent l="0" t="0" r="0" b="0"/>
+            <wp:docPr id="5" name="Imagem 5"/>
+            <wp:cNvGraphicFramePr>
+              <a:graphicFrameLocks xmlns:a="http://schemas.openxmlformats.org/drawingml/2006/main" noChangeAspect="1"/>
+            </wp:cNvGraphicFramePr>
+            <a:graphic xmlns:a="http://schemas.openxmlformats.org/drawingml/2006/main">
+              <a:graphicData uri="http://schemas.openxmlformats.org/drawingml/2006/picture">
+                <pic:pic xmlns:pic="http://schemas.openxmlformats.org/drawingml/2006/picture">
+                  <pic:nvPicPr>
+                    <pic:cNvPr id="1" name=""/>
+                    <pic:cNvPicPr/>
+                  </pic:nvPicPr>
+                  <pic:blipFill>
+                    <a:blip r:embed="rId12"/>
+                    <a:stretch>
+                      <a:fillRect/>
+                    </a:stretch>
+                  </pic:blipFill>
+                  <pic:spPr>
+                    <a:xfrm>
+                      <a:off x="0" y="0"/>
+                      <a:ext cx="5849620" cy="5588000"/>
+                    </a:xfrm>
+                    <a:prstGeom prst="rect">
+                      <a:avLst/>
+                    </a:prstGeom>
+                  </pic:spPr>
+                </pic:pic>
+              </a:graphicData>
+            </a:graphic>
+          </wp:inline>
+        </w:drawing>
+      </w:r>
+      <w:r>
+        <w:rPr>
+          <w:noProof/>
+        </w:rPr>
+        <w:lastRenderedPageBreak/>
+        <w:drawing>
+          <wp:inline distT="0" distB="0" distL="0" distR="0" wp14:anchorId="37EC6FB4" wp14:editId="756A673C">
+            <wp:extent cx="5849620" cy="5488940"/>
+            <wp:effectExtent l="0" t="0" r="0" b="0"/>
+            <wp:docPr id="6" name="Imagem 6"/>
+            <wp:cNvGraphicFramePr>
+              <a:graphicFrameLocks xmlns:a="http://schemas.openxmlformats.org/drawingml/2006/main" noChangeAspect="1"/>
+            </wp:cNvGraphicFramePr>
+            <a:graphic xmlns:a="http://schemas.openxmlformats.org/drawingml/2006/main">
+              <a:graphicData uri="http://schemas.openxmlformats.org/drawingml/2006/picture">
+                <pic:pic xmlns:pic="http://schemas.openxmlformats.org/drawingml/2006/picture">
+                  <pic:nvPicPr>
+                    <pic:cNvPr id="1" name=""/>
+                    <pic:cNvPicPr/>
+                  </pic:nvPicPr>
+                  <pic:blipFill>
+                    <a:blip r:embed="rId13"/>
+                    <a:stretch>
+                      <a:fillRect/>
+                    </a:stretch>
+                  </pic:blipFill>
+                  <pic:spPr>
+                    <a:xfrm>
+                      <a:off x="0" y="0"/>
+                      <a:ext cx="5849620" cy="5488940"/>
+                    </a:xfrm>
+                    <a:prstGeom prst="rect">
+                      <a:avLst/>
+                    </a:prstGeom>
+                  </pic:spPr>
+                </pic:pic>
+              </a:graphicData>
+            </a:graphic>
+          </wp:inline>
+        </w:drawing>
+      </w:r>
+      <w:r>
+        <w:rPr>
+          <w:noProof/>
+        </w:rPr>
+        <w:lastRenderedPageBreak/>
+        <w:drawing>
+          <wp:inline distT="0" distB="0" distL="0" distR="0" wp14:anchorId="515A3A87" wp14:editId="58211BC8">
+            <wp:extent cx="5849620" cy="4924425"/>
+            <wp:effectExtent l="0" t="0" r="0" b="9525"/>
+            <wp:docPr id="7" name="Imagem 7"/>
+            <wp:cNvGraphicFramePr>
+              <a:graphicFrameLocks xmlns:a="http://schemas.openxmlformats.org/drawingml/2006/main" noChangeAspect="1"/>
+            </wp:cNvGraphicFramePr>
+            <a:graphic xmlns:a="http://schemas.openxmlformats.org/drawingml/2006/main">
+              <a:graphicData uri="http://schemas.openxmlformats.org/drawingml/2006/picture">
+                <pic:pic xmlns:pic="http://schemas.openxmlformats.org/drawingml/2006/picture">
+                  <pic:nvPicPr>
+                    <pic:cNvPr id="1" name=""/>
+                    <pic:cNvPicPr/>
+                  </pic:nvPicPr>
+                  <pic:blipFill>
+                    <a:blip r:embed="rId14"/>
+                    <a:stretch>
+                      <a:fillRect/>
+                    </a:stretch>
+                  </pic:blipFill>
+                  <pic:spPr>
+                    <a:xfrm>
+                      <a:off x="0" y="0"/>
+                      <a:ext cx="5849620" cy="4924425"/>
+                    </a:xfrm>
+                    <a:prstGeom prst="rect">
+                      <a:avLst/>
+                    </a:prstGeom>
+                  </pic:spPr>
+                </pic:pic>
+              </a:graphicData>
+            </a:graphic>
+          </wp:inline>
+        </w:drawing>
+      </w:r>
+      <w:bookmarkStart w:id="26" w:name="_GoBack"/>
+      <w:r>
+        <w:rPr>
+          <w:noProof/>
+        </w:rPr>
+        <w:lastRenderedPageBreak/>
+        <w:drawing>
+          <wp:inline distT="0" distB="0" distL="0" distR="0" wp14:anchorId="5B7FB7CC" wp14:editId="1D50D0C9">
+            <wp:extent cx="5849620" cy="5742305"/>
+            <wp:effectExtent l="0" t="0" r="0" b="0"/>
+            <wp:docPr id="8" name="Imagem 8"/>
+            <wp:cNvGraphicFramePr>
+              <a:graphicFrameLocks xmlns:a="http://schemas.openxmlformats.org/drawingml/2006/main" noChangeAspect="1"/>
+            </wp:cNvGraphicFramePr>
+            <a:graphic xmlns:a="http://schemas.openxmlformats.org/drawingml/2006/main">
+              <a:graphicData uri="http://schemas.openxmlformats.org/drawingml/2006/picture">
+                <pic:pic xmlns:pic="http://schemas.openxmlformats.org/drawingml/2006/picture">
+                  <pic:nvPicPr>
+                    <pic:cNvPr id="1" name=""/>
+                    <pic:cNvPicPr/>
+                  </pic:nvPicPr>
+                  <pic:blipFill>
+                    <a:blip r:embed="rId15"/>
+                    <a:stretch>
+                      <a:fillRect/>
+                    </a:stretch>
+                  </pic:blipFill>
+                  <pic:spPr>
+                    <a:xfrm>
+                      <a:off x="0" y="0"/>
+                      <a:ext cx="5849620" cy="5742305"/>
+                    </a:xfrm>
+                    <a:prstGeom prst="rect">
+                      <a:avLst/>
+                    </a:prstGeom>
+                  </pic:spPr>
+                </pic:pic>
+              </a:graphicData>
+            </a:graphic>
+          </wp:inline>
+        </w:drawing>
+      </w:r>
       <w:bookmarkEnd w:id="26"/>
-      <w:proofErr w:type="spellEnd"/>
-    </w:p>
-    <w:p>
-      <w:pPr>
-        <w:pStyle w:val="NormalWeb"/>
-      </w:pPr>
-      <w:r>
-        <w:t xml:space="preserve">Usamos o </w:t>
-      </w:r>
-      <w:proofErr w:type="spellStart"/>
-      <w:r>
-        <w:t>font-style</w:t>
-      </w:r>
-      <w:proofErr w:type="spellEnd"/>
-      <w:r>
-        <w:t xml:space="preserve"> para </w:t>
-      </w:r>
-      <w:proofErr w:type="spellStart"/>
-      <w:r>
-        <w:t>tornar</w:t>
-      </w:r>
-      <w:proofErr w:type="spellEnd"/>
-      <w:r>
-        <w:t xml:space="preserve"> um texto itálico, na maioria das vezes você usará apenas o valor </w:t>
-      </w:r>
-      <w:proofErr w:type="spellStart"/>
-      <w:r>
-        <w:rPr>
-          <w:rStyle w:val="nfase"/>
-        </w:rPr>
-        <w:t>italic</w:t>
-      </w:r>
-      <w:proofErr w:type="spellEnd"/>
-      <w:r>
-        <w:t xml:space="preserve"> para ele, mas se precisar tirar o itálico de um texto você pode usar o valor </w:t>
-      </w:r>
-      <w:r>
-        <w:rPr>
-          <w:rStyle w:val="nfase"/>
-        </w:rPr>
-        <w:t>normal</w:t>
-      </w:r>
-      <w:r>
-        <w:t>.</w:t>
-      </w:r>
-    </w:p>
-    <w:p/>
+      <w:r>
+        <w:rPr>
+          <w:noProof/>
+        </w:rPr>
+        <w:lastRenderedPageBreak/>
+        <w:drawing>
+          <wp:inline distT="0" distB="0" distL="0" distR="0" wp14:anchorId="4E435997" wp14:editId="6F45D548">
+            <wp:extent cx="5849620" cy="6131560"/>
+            <wp:effectExtent l="0" t="0" r="0" b="2540"/>
+            <wp:docPr id="9" name="Imagem 9"/>
+            <wp:cNvGraphicFramePr>
+              <a:graphicFrameLocks xmlns:a="http://schemas.openxmlformats.org/drawingml/2006/main" noChangeAspect="1"/>
+            </wp:cNvGraphicFramePr>
+            <a:graphic xmlns:a="http://schemas.openxmlformats.org/drawingml/2006/main">
+              <a:graphicData uri="http://schemas.openxmlformats.org/drawingml/2006/picture">
+                <pic:pic xmlns:pic="http://schemas.openxmlformats.org/drawingml/2006/picture">
+                  <pic:nvPicPr>
+                    <pic:cNvPr id="1" name=""/>
+                    <pic:cNvPicPr/>
+                  </pic:nvPicPr>
+                  <pic:blipFill>
+                    <a:blip r:embed="rId16"/>
+                    <a:stretch>
+                      <a:fillRect/>
+                    </a:stretch>
+                  </pic:blipFill>
+                  <pic:spPr>
+                    <a:xfrm>
+                      <a:off x="0" y="0"/>
+                      <a:ext cx="5849620" cy="6131560"/>
+                    </a:xfrm>
+                    <a:prstGeom prst="rect">
+                      <a:avLst/>
+                    </a:prstGeom>
+                  </pic:spPr>
+                </pic:pic>
+              </a:graphicData>
+            </a:graphic>
+          </wp:inline>
+        </w:drawing>
+      </w:r>
+    </w:p>
     <w:sectPr>
       <w:pgSz w:w="11906" w:h="16838"/>
       <w:pgMar w:top="1417" w:right="1701" w:bottom="1417" w:left="993" w:header="708" w:footer="708" w:gutter="0"/>
@@ -7180,7 +7424,7 @@
 </file>
 
 <file path=customXml/itemProps1.xml><?xml version="1.0" encoding="utf-8"?>
-<ds:datastoreItem xmlns:ds="http://schemas.openxmlformats.org/officeDocument/2006/customXml" ds:itemID="{9619181B-0525-4F68-94C8-B8547F9B1CE4}">
+<ds:datastoreItem xmlns:ds="http://schemas.openxmlformats.org/officeDocument/2006/customXml" ds:itemID="{E86D1383-AE51-4A5C-8285-9743AA5165EF}">
   <ds:schemaRefs>
     <ds:schemaRef ds:uri="http://schemas.openxmlformats.org/officeDocument/2006/bibliography"/>
   </ds:schemaRefs>

</xml_diff>